<commit_message>
Updated Documentation - Appendices, Code with Feature Extraction
</commit_message>
<xml_diff>
--- a/Documentaions/24090531-Hyndavi-Yasarapu IPR.docx
+++ b/Documentaions/24090531-Hyndavi-Yasarapu IPR.docx
@@ -665,16 +665,7 @@
           <w:rFonts w:hint="default"/>
           <w:lang w:val="en-GB"/>
         </w:rPr>
-        <w:t xml:space="preserve">The selection of urllib.parse for URL component extraction, tldextract for domain analysis, and  BeautifulSoup4for HTML parsing were the result of research into python libraries for URL parsing and feature extraction. Performance overhead led to the abandonment of early selenium experiments for JavaScript execution. Instead, a lightweight method utilizing requests for content fetching in </w:t>
-      </w:r>
-      <w:bookmarkStart w:id="0" w:name="_GoBack"/>
-      <w:bookmarkEnd w:id="0"/>
-      <w:r>
-        <w:rPr>
-          <w:rFonts w:hint="default"/>
-          <w:lang w:val="en-GB"/>
-        </w:rPr>
-        <w:t>conjunction with static HTML analysis was chosen, accepting the trade-offs of missing dynamically generated content in exchange for quick processing.</w:t>
+        <w:t>The selection of urllib.parse for URL component extraction, tldextract for domain analysis, and  BeautifulSoup4for HTML parsing were the result of research into python libraries for URL parsing and feature extraction. Performance overhead led to the abandonment of early selenium experiments for JavaScript execution. Instead, a lightweight method utilizing requests for content fetching in conjunction with static HTML analysis was chosen, accepting the trade-offs of missing dynamically generated content in exchange for quick processing.</w:t>
       </w:r>
     </w:p>
     <w:p>
@@ -1165,7 +1156,7 @@
     </w:p>
     <w:p>
       <w:pPr>
-        <w:pStyle w:val="9"/>
+        <w:pStyle w:val="10"/>
         <w:numPr>
           <w:ilvl w:val="0"/>
           <w:numId w:val="2"/>
@@ -1193,7 +1184,7 @@
     </w:p>
     <w:p>
       <w:pPr>
-        <w:pStyle w:val="9"/>
+        <w:pStyle w:val="10"/>
         <w:numPr>
           <w:ilvl w:val="0"/>
           <w:numId w:val="2"/>
@@ -1210,7 +1201,7 @@
     </w:p>
     <w:p>
       <w:pPr>
-        <w:pStyle w:val="9"/>
+        <w:pStyle w:val="10"/>
         <w:numPr>
           <w:ilvl w:val="0"/>
           <w:numId w:val="2"/>
@@ -1226,7 +1217,7 @@
     </w:p>
     <w:p>
       <w:pPr>
-        <w:pStyle w:val="9"/>
+        <w:pStyle w:val="10"/>
         <w:numPr>
           <w:ilvl w:val="0"/>
           <w:numId w:val="2"/>
@@ -1242,8 +1233,9 @@
     </w:p>
     <w:p>
       <w:pPr>
-        <w:pStyle w:val="9"/>
-        <w:numPr>
+        <w:pStyle w:val="10"/>
+        <w:numPr>
+          <w:ilvl w:val="0"/>
           <w:numId w:val="0"/>
         </w:numPr>
         <w:ind w:left="360" w:leftChars="0"/>
@@ -1269,7 +1261,7 @@
     </w:p>
     <w:p>
       <w:pPr>
-        <w:pStyle w:val="9"/>
+        <w:pStyle w:val="10"/>
         <w:numPr>
           <w:ilvl w:val="0"/>
           <w:numId w:val="2"/>
@@ -1318,7 +1310,7 @@
     </w:p>
     <w:p>
       <w:pPr>
-        <w:pStyle w:val="9"/>
+        <w:pStyle w:val="10"/>
         <w:numPr>
           <w:ilvl w:val="0"/>
           <w:numId w:val="2"/>
@@ -1349,7 +1341,7 @@
     </w:p>
     <w:p>
       <w:pPr>
-        <w:pStyle w:val="9"/>
+        <w:pStyle w:val="10"/>
         <w:numPr>
           <w:ilvl w:val="0"/>
           <w:numId w:val="2"/>
@@ -1380,7 +1372,7 @@
     </w:p>
     <w:p>
       <w:pPr>
-        <w:pStyle w:val="9"/>
+        <w:pStyle w:val="10"/>
         <w:numPr>
           <w:ilvl w:val="0"/>
           <w:numId w:val="2"/>
@@ -1406,7 +1398,7 @@
     </w:p>
     <w:p>
       <w:pPr>
-        <w:pStyle w:val="9"/>
+        <w:pStyle w:val="10"/>
         <w:numPr>
           <w:ilvl w:val="0"/>
           <w:numId w:val="2"/>
@@ -1426,8 +1418,9 @@
     </w:p>
     <w:p>
       <w:pPr>
-        <w:pStyle w:val="9"/>
-        <w:numPr>
+        <w:pStyle w:val="10"/>
+        <w:numPr>
+          <w:ilvl w:val="0"/>
           <w:numId w:val="0"/>
         </w:numPr>
         <w:ind w:left="360" w:leftChars="0"/>
@@ -1468,7 +1461,7 @@
     </w:p>
     <w:p>
       <w:pPr>
-        <w:pStyle w:val="9"/>
+        <w:pStyle w:val="10"/>
         <w:numPr>
           <w:ilvl w:val="0"/>
           <w:numId w:val="2"/>
@@ -1491,7 +1484,7 @@
     </w:p>
     <w:p>
       <w:pPr>
-        <w:pStyle w:val="9"/>
+        <w:pStyle w:val="10"/>
         <w:numPr>
           <w:ilvl w:val="0"/>
           <w:numId w:val="0"/>
@@ -7732,6 +7725,1223 @@
       <w:r>
         <w:t>-phishing-detection-dataset (Accessed: 10 February 2026).</w:t>
       </w:r>
+    </w:p>
+    <w:p>
+      <w:pPr>
+        <w:numPr>
+          <w:ilvl w:val="0"/>
+          <w:numId w:val="0"/>
+        </w:numPr>
+        <w:tabs>
+          <w:tab w:val="left" w:pos="420"/>
+        </w:tabs>
+        <w:jc w:val="both"/>
+        <w:rPr>
+          <w:rFonts w:hint="default"/>
+          <w:lang w:val="en-GB"/>
+        </w:rPr>
+      </w:pPr>
+    </w:p>
+    <w:p>
+      <w:pPr>
+        <w:numPr>
+          <w:ilvl w:val="0"/>
+          <w:numId w:val="0"/>
+        </w:numPr>
+        <w:tabs>
+          <w:tab w:val="left" w:pos="420"/>
+        </w:tabs>
+        <w:jc w:val="both"/>
+        <w:rPr>
+          <w:rFonts w:hint="default"/>
+          <w:lang w:val="en-GB"/>
+        </w:rPr>
+      </w:pPr>
+    </w:p>
+    <w:p>
+      <w:pPr>
+        <w:numPr>
+          <w:ilvl w:val="0"/>
+          <w:numId w:val="0"/>
+        </w:numPr>
+        <w:tabs>
+          <w:tab w:val="left" w:pos="420"/>
+        </w:tabs>
+        <w:jc w:val="both"/>
+        <w:rPr>
+          <w:rFonts w:hint="default"/>
+          <w:lang w:val="en-GB"/>
+        </w:rPr>
+      </w:pPr>
+    </w:p>
+    <w:p>
+      <w:pPr>
+        <w:numPr>
+          <w:ilvl w:val="0"/>
+          <w:numId w:val="0"/>
+        </w:numPr>
+        <w:tabs>
+          <w:tab w:val="left" w:pos="420"/>
+        </w:tabs>
+        <w:jc w:val="both"/>
+        <w:rPr>
+          <w:rFonts w:hint="default"/>
+          <w:lang w:val="en-GB"/>
+        </w:rPr>
+      </w:pPr>
+    </w:p>
+    <w:p>
+      <w:pPr>
+        <w:numPr>
+          <w:ilvl w:val="0"/>
+          <w:numId w:val="0"/>
+        </w:numPr>
+        <w:tabs>
+          <w:tab w:val="left" w:pos="420"/>
+        </w:tabs>
+        <w:jc w:val="both"/>
+        <w:rPr>
+          <w:rFonts w:hint="default"/>
+          <w:lang w:val="en-GB"/>
+        </w:rPr>
+      </w:pPr>
+    </w:p>
+    <w:p>
+      <w:pPr>
+        <w:numPr>
+          <w:ilvl w:val="0"/>
+          <w:numId w:val="0"/>
+        </w:numPr>
+        <w:tabs>
+          <w:tab w:val="left" w:pos="420"/>
+        </w:tabs>
+        <w:jc w:val="both"/>
+        <w:rPr>
+          <w:rFonts w:hint="default"/>
+          <w:lang w:val="en-GB"/>
+        </w:rPr>
+      </w:pPr>
+    </w:p>
+    <w:p>
+      <w:pPr>
+        <w:numPr>
+          <w:ilvl w:val="0"/>
+          <w:numId w:val="0"/>
+        </w:numPr>
+        <w:tabs>
+          <w:tab w:val="left" w:pos="420"/>
+        </w:tabs>
+        <w:jc w:val="both"/>
+        <w:rPr>
+          <w:rFonts w:hint="default"/>
+          <w:lang w:val="en-GB"/>
+        </w:rPr>
+      </w:pPr>
+    </w:p>
+    <w:p>
+      <w:pPr>
+        <w:numPr>
+          <w:ilvl w:val="0"/>
+          <w:numId w:val="0"/>
+        </w:numPr>
+        <w:tabs>
+          <w:tab w:val="left" w:pos="420"/>
+        </w:tabs>
+        <w:jc w:val="both"/>
+        <w:rPr>
+          <w:rFonts w:hint="default"/>
+          <w:lang w:val="en-GB"/>
+        </w:rPr>
+      </w:pPr>
+    </w:p>
+    <w:p>
+      <w:pPr>
+        <w:numPr>
+          <w:ilvl w:val="0"/>
+          <w:numId w:val="0"/>
+        </w:numPr>
+        <w:tabs>
+          <w:tab w:val="left" w:pos="420"/>
+        </w:tabs>
+        <w:jc w:val="both"/>
+        <w:rPr>
+          <w:rFonts w:hint="default"/>
+          <w:lang w:val="en-GB"/>
+        </w:rPr>
+      </w:pPr>
+    </w:p>
+    <w:p>
+      <w:pPr>
+        <w:numPr>
+          <w:ilvl w:val="0"/>
+          <w:numId w:val="0"/>
+        </w:numPr>
+        <w:tabs>
+          <w:tab w:val="left" w:pos="420"/>
+        </w:tabs>
+        <w:jc w:val="both"/>
+        <w:rPr>
+          <w:rFonts w:hint="default"/>
+          <w:lang w:val="en-GB"/>
+        </w:rPr>
+      </w:pPr>
+    </w:p>
+    <w:p>
+      <w:pPr>
+        <w:numPr>
+          <w:ilvl w:val="0"/>
+          <w:numId w:val="0"/>
+        </w:numPr>
+        <w:tabs>
+          <w:tab w:val="left" w:pos="420"/>
+        </w:tabs>
+        <w:jc w:val="both"/>
+        <w:rPr>
+          <w:rFonts w:hint="default"/>
+          <w:lang w:val="en-GB"/>
+        </w:rPr>
+      </w:pPr>
+    </w:p>
+    <w:p>
+      <w:pPr>
+        <w:numPr>
+          <w:ilvl w:val="0"/>
+          <w:numId w:val="0"/>
+        </w:numPr>
+        <w:tabs>
+          <w:tab w:val="left" w:pos="420"/>
+        </w:tabs>
+        <w:jc w:val="both"/>
+        <w:rPr>
+          <w:rFonts w:hint="default"/>
+          <w:lang w:val="en-GB"/>
+        </w:rPr>
+      </w:pPr>
+    </w:p>
+    <w:p>
+      <w:pPr>
+        <w:numPr>
+          <w:ilvl w:val="0"/>
+          <w:numId w:val="0"/>
+        </w:numPr>
+        <w:tabs>
+          <w:tab w:val="left" w:pos="420"/>
+        </w:tabs>
+        <w:jc w:val="both"/>
+        <w:rPr>
+          <w:rFonts w:hint="default"/>
+          <w:lang w:val="en-GB"/>
+        </w:rPr>
+      </w:pPr>
+    </w:p>
+    <w:p>
+      <w:pPr>
+        <w:numPr>
+          <w:ilvl w:val="0"/>
+          <w:numId w:val="0"/>
+        </w:numPr>
+        <w:tabs>
+          <w:tab w:val="left" w:pos="420"/>
+        </w:tabs>
+        <w:jc w:val="both"/>
+        <w:rPr>
+          <w:rFonts w:hint="default"/>
+          <w:lang w:val="en-GB"/>
+        </w:rPr>
+      </w:pPr>
+    </w:p>
+    <w:p>
+      <w:pPr>
+        <w:numPr>
+          <w:ilvl w:val="0"/>
+          <w:numId w:val="0"/>
+        </w:numPr>
+        <w:tabs>
+          <w:tab w:val="left" w:pos="420"/>
+        </w:tabs>
+        <w:jc w:val="both"/>
+        <w:rPr>
+          <w:rFonts w:hint="default"/>
+          <w:lang w:val="en-GB"/>
+        </w:rPr>
+      </w:pPr>
+    </w:p>
+    <w:p>
+      <w:pPr>
+        <w:numPr>
+          <w:ilvl w:val="0"/>
+          <w:numId w:val="0"/>
+        </w:numPr>
+        <w:tabs>
+          <w:tab w:val="left" w:pos="420"/>
+        </w:tabs>
+        <w:jc w:val="both"/>
+        <w:rPr>
+          <w:rFonts w:hint="default"/>
+          <w:lang w:val="en-GB"/>
+        </w:rPr>
+      </w:pPr>
+    </w:p>
+    <w:p>
+      <w:pPr>
+        <w:numPr>
+          <w:ilvl w:val="0"/>
+          <w:numId w:val="0"/>
+        </w:numPr>
+        <w:tabs>
+          <w:tab w:val="left" w:pos="420"/>
+        </w:tabs>
+        <w:jc w:val="both"/>
+        <w:rPr>
+          <w:rFonts w:hint="default"/>
+          <w:lang w:val="en-GB"/>
+        </w:rPr>
+      </w:pPr>
+    </w:p>
+    <w:p>
+      <w:pPr>
+        <w:numPr>
+          <w:ilvl w:val="0"/>
+          <w:numId w:val="0"/>
+        </w:numPr>
+        <w:tabs>
+          <w:tab w:val="left" w:pos="420"/>
+        </w:tabs>
+        <w:jc w:val="both"/>
+        <w:rPr>
+          <w:rFonts w:hint="default"/>
+          <w:lang w:val="en-GB"/>
+        </w:rPr>
+      </w:pPr>
+    </w:p>
+    <w:p>
+      <w:pPr>
+        <w:numPr>
+          <w:ilvl w:val="0"/>
+          <w:numId w:val="0"/>
+        </w:numPr>
+        <w:tabs>
+          <w:tab w:val="left" w:pos="420"/>
+        </w:tabs>
+        <w:jc w:val="both"/>
+        <w:rPr>
+          <w:rFonts w:hint="default"/>
+          <w:lang w:val="en-GB"/>
+        </w:rPr>
+      </w:pPr>
+    </w:p>
+    <w:p>
+      <w:pPr>
+        <w:numPr>
+          <w:ilvl w:val="0"/>
+          <w:numId w:val="0"/>
+        </w:numPr>
+        <w:tabs>
+          <w:tab w:val="left" w:pos="420"/>
+        </w:tabs>
+        <w:jc w:val="both"/>
+        <w:rPr>
+          <w:rFonts w:hint="default"/>
+          <w:lang w:val="en-GB"/>
+        </w:rPr>
+      </w:pPr>
+    </w:p>
+    <w:p>
+      <w:pPr>
+        <w:numPr>
+          <w:ilvl w:val="0"/>
+          <w:numId w:val="0"/>
+        </w:numPr>
+        <w:tabs>
+          <w:tab w:val="left" w:pos="420"/>
+        </w:tabs>
+        <w:jc w:val="both"/>
+        <w:rPr>
+          <w:rFonts w:hint="default"/>
+          <w:lang w:val="en-GB"/>
+        </w:rPr>
+      </w:pPr>
+    </w:p>
+    <w:p>
+      <w:pPr>
+        <w:numPr>
+          <w:ilvl w:val="0"/>
+          <w:numId w:val="0"/>
+        </w:numPr>
+        <w:tabs>
+          <w:tab w:val="left" w:pos="420"/>
+        </w:tabs>
+        <w:jc w:val="both"/>
+        <w:rPr>
+          <w:rFonts w:hint="default"/>
+          <w:lang w:val="en-GB"/>
+        </w:rPr>
+      </w:pPr>
+    </w:p>
+    <w:p>
+      <w:pPr>
+        <w:numPr>
+          <w:ilvl w:val="0"/>
+          <w:numId w:val="0"/>
+        </w:numPr>
+        <w:tabs>
+          <w:tab w:val="left" w:pos="420"/>
+        </w:tabs>
+        <w:jc w:val="both"/>
+        <w:rPr>
+          <w:rFonts w:hint="default"/>
+          <w:lang w:val="en-GB"/>
+        </w:rPr>
+      </w:pPr>
+    </w:p>
+    <w:p>
+      <w:pPr>
+        <w:numPr>
+          <w:ilvl w:val="0"/>
+          <w:numId w:val="0"/>
+        </w:numPr>
+        <w:tabs>
+          <w:tab w:val="left" w:pos="420"/>
+        </w:tabs>
+        <w:jc w:val="both"/>
+        <w:rPr>
+          <w:rFonts w:hint="default"/>
+          <w:lang w:val="en-GB"/>
+        </w:rPr>
+      </w:pPr>
+    </w:p>
+    <w:p>
+      <w:pPr>
+        <w:numPr>
+          <w:ilvl w:val="0"/>
+          <w:numId w:val="0"/>
+        </w:numPr>
+        <w:tabs>
+          <w:tab w:val="left" w:pos="420"/>
+        </w:tabs>
+        <w:jc w:val="both"/>
+        <w:rPr>
+          <w:rFonts w:hint="default"/>
+          <w:lang w:val="en-GB"/>
+        </w:rPr>
+      </w:pPr>
+    </w:p>
+    <w:p>
+      <w:pPr>
+        <w:numPr>
+          <w:ilvl w:val="0"/>
+          <w:numId w:val="0"/>
+        </w:numPr>
+        <w:tabs>
+          <w:tab w:val="left" w:pos="420"/>
+        </w:tabs>
+        <w:jc w:val="both"/>
+        <w:rPr>
+          <w:rFonts w:hint="default"/>
+          <w:lang w:val="en-GB"/>
+        </w:rPr>
+      </w:pPr>
+    </w:p>
+    <w:p>
+      <w:pPr>
+        <w:numPr>
+          <w:ilvl w:val="0"/>
+          <w:numId w:val="0"/>
+        </w:numPr>
+        <w:tabs>
+          <w:tab w:val="left" w:pos="420"/>
+        </w:tabs>
+        <w:jc w:val="both"/>
+        <w:rPr>
+          <w:rFonts w:hint="default"/>
+          <w:lang w:val="en-GB"/>
+        </w:rPr>
+      </w:pPr>
+    </w:p>
+    <w:p>
+      <w:pPr>
+        <w:numPr>
+          <w:ilvl w:val="0"/>
+          <w:numId w:val="0"/>
+        </w:numPr>
+        <w:tabs>
+          <w:tab w:val="left" w:pos="420"/>
+        </w:tabs>
+        <w:jc w:val="both"/>
+        <w:rPr>
+          <w:rFonts w:hint="default"/>
+          <w:lang w:val="en-GB"/>
+        </w:rPr>
+      </w:pPr>
+    </w:p>
+    <w:p>
+      <w:pPr>
+        <w:numPr>
+          <w:ilvl w:val="0"/>
+          <w:numId w:val="0"/>
+        </w:numPr>
+        <w:tabs>
+          <w:tab w:val="left" w:pos="420"/>
+        </w:tabs>
+        <w:jc w:val="both"/>
+        <w:rPr>
+          <w:rFonts w:hint="default"/>
+          <w:lang w:val="en-GB"/>
+        </w:rPr>
+      </w:pPr>
+    </w:p>
+    <w:p>
+      <w:pPr>
+        <w:numPr>
+          <w:ilvl w:val="0"/>
+          <w:numId w:val="0"/>
+        </w:numPr>
+        <w:tabs>
+          <w:tab w:val="left" w:pos="420"/>
+        </w:tabs>
+        <w:jc w:val="both"/>
+        <w:rPr>
+          <w:rFonts w:hint="default"/>
+          <w:lang w:val="en-GB"/>
+        </w:rPr>
+      </w:pPr>
+    </w:p>
+    <w:p>
+      <w:pPr>
+        <w:numPr>
+          <w:ilvl w:val="0"/>
+          <w:numId w:val="0"/>
+        </w:numPr>
+        <w:tabs>
+          <w:tab w:val="left" w:pos="420"/>
+        </w:tabs>
+        <w:jc w:val="both"/>
+        <w:rPr>
+          <w:rFonts w:hint="default"/>
+          <w:lang w:val="en-GB"/>
+        </w:rPr>
+      </w:pPr>
+    </w:p>
+    <w:p>
+      <w:pPr>
+        <w:numPr>
+          <w:ilvl w:val="0"/>
+          <w:numId w:val="0"/>
+        </w:numPr>
+        <w:tabs>
+          <w:tab w:val="left" w:pos="420"/>
+        </w:tabs>
+        <w:jc w:val="both"/>
+        <w:rPr>
+          <w:rFonts w:hint="default"/>
+          <w:lang w:val="en-GB"/>
+        </w:rPr>
+      </w:pPr>
+    </w:p>
+    <w:p>
+      <w:pPr>
+        <w:numPr>
+          <w:ilvl w:val="0"/>
+          <w:numId w:val="0"/>
+        </w:numPr>
+        <w:tabs>
+          <w:tab w:val="left" w:pos="420"/>
+        </w:tabs>
+        <w:jc w:val="both"/>
+        <w:rPr>
+          <w:rFonts w:hint="default"/>
+          <w:lang w:val="en-GB"/>
+        </w:rPr>
+      </w:pPr>
+    </w:p>
+    <w:p>
+      <w:pPr>
+        <w:pStyle w:val="2"/>
+        <w:pageBreakBefore/>
+      </w:pPr>
+      <w:r>
+        <w:t>Appendices</w:t>
+      </w:r>
+    </w:p>
+    <w:p>
+      <w:pPr>
+        <w:pStyle w:val="3"/>
+      </w:pPr>
+      <w:r>
+        <w:t xml:space="preserve">Appendix A: </w:t>
+      </w:r>
+      <w:r>
+        <w:rPr>
+          <w:rFonts w:hint="default"/>
+          <w:lang w:val="en-GB"/>
+        </w:rPr>
+        <w:t>Data Preparation</w:t>
+      </w:r>
+      <w:r>
+        <w:t xml:space="preserve"> Code Snippet</w:t>
+      </w:r>
+    </w:p>
+    <w:p>
+      <w:pPr>
+        <w:spacing w:after="240"/>
+      </w:pPr>
+      <w:r>
+        <w:t xml:space="preserve">The following Python code demonstrates the </w:t>
+      </w:r>
+      <w:r>
+        <w:rPr>
+          <w:rFonts w:hint="default"/>
+          <w:lang w:val="en-GB"/>
+        </w:rPr>
+        <w:t>data preparation</w:t>
+      </w:r>
+      <w:r>
+        <w:t xml:space="preserve"> implementation:</w:t>
+      </w:r>
+    </w:p>
+    <w:p>
+      <w:pPr>
+        <w:pStyle w:val="3"/>
+      </w:pPr>
+      <w:r>
+        <w:drawing>
+          <wp:inline distT="0" distB="0" distL="114300" distR="114300">
+            <wp:extent cx="5272405" cy="2718435"/>
+            <wp:effectExtent l="0" t="0" r="635" b="9525"/>
+            <wp:docPr id="2" name="Picture 2"/>
+            <wp:cNvGraphicFramePr>
+              <a:graphicFrameLocks xmlns:a="http://schemas.openxmlformats.org/drawingml/2006/main" noChangeAspect="1"/>
+            </wp:cNvGraphicFramePr>
+            <a:graphic xmlns:a="http://schemas.openxmlformats.org/drawingml/2006/main">
+              <a:graphicData uri="http://schemas.openxmlformats.org/drawingml/2006/picture">
+                <pic:pic xmlns:pic="http://schemas.openxmlformats.org/drawingml/2006/picture">
+                  <pic:nvPicPr>
+                    <pic:cNvPr id="2" name="Picture 2"/>
+                    <pic:cNvPicPr>
+                      <a:picLocks noChangeAspect="1"/>
+                    </pic:cNvPicPr>
+                  </pic:nvPicPr>
+                  <pic:blipFill>
+                    <a:blip r:embed="rId4"/>
+                    <a:stretch>
+                      <a:fillRect/>
+                    </a:stretch>
+                  </pic:blipFill>
+                  <pic:spPr>
+                    <a:xfrm>
+                      <a:off x="0" y="0"/>
+                      <a:ext cx="5272405" cy="2718435"/>
+                    </a:xfrm>
+                    <a:prstGeom prst="rect">
+                      <a:avLst/>
+                    </a:prstGeom>
+                    <a:noFill/>
+                    <a:ln>
+                      <a:noFill/>
+                    </a:ln>
+                  </pic:spPr>
+                </pic:pic>
+              </a:graphicData>
+            </a:graphic>
+          </wp:inline>
+        </w:drawing>
+      </w:r>
+    </w:p>
+    <w:p/>
+    <w:p/>
+    <w:p>
+      <w:pPr>
+        <w:rPr>
+          <w:rFonts w:ascii="Times New Roman" w:hAnsi="Times New Roman" w:eastAsia="Times New Roman" w:cs="Times New Roman"/>
+          <w:b/>
+          <w:bCs/>
+          <w:sz w:val="26"/>
+          <w:szCs w:val="26"/>
+        </w:rPr>
+      </w:pPr>
+      <w:r>
+        <w:rPr>
+          <w:rFonts w:hint="default" w:cs="Times New Roman"/>
+          <w:b/>
+          <w:bCs/>
+          <w:sz w:val="26"/>
+          <w:szCs w:val="26"/>
+          <w:lang w:val="en-GB"/>
+        </w:rPr>
+        <w:t xml:space="preserve">Feature Extraction </w:t>
+      </w:r>
+      <w:r>
+        <w:rPr>
+          <w:rFonts w:ascii="Times New Roman" w:hAnsi="Times New Roman" w:eastAsia="Times New Roman" w:cs="Times New Roman"/>
+          <w:b/>
+          <w:bCs/>
+          <w:sz w:val="26"/>
+          <w:szCs w:val="26"/>
+        </w:rPr>
+        <w:t>Code Snippet</w:t>
+      </w:r>
+    </w:p>
+    <w:p>
+      <w:pPr>
+        <w:spacing w:after="240"/>
+      </w:pPr>
+      <w:r>
+        <w:t xml:space="preserve">The following Python code demonstrates the </w:t>
+      </w:r>
+      <w:r>
+        <w:rPr>
+          <w:rFonts w:hint="default"/>
+          <w:lang w:val="en-GB"/>
+        </w:rPr>
+        <w:t>URL based feature extraction</w:t>
+      </w:r>
+      <w:r>
+        <w:t xml:space="preserve"> implementation:</w:t>
+      </w:r>
+    </w:p>
+    <w:tbl>
+      <w:tblPr>
+        <w:tblStyle w:val="9"/>
+        <w:tblW w:w="8600" w:type="dxa"/>
+        <w:tblInd w:w="0" w:type="dxa"/>
+        <w:tblBorders>
+          <w:top w:val="single" w:color="auto" w:sz="4" w:space="0"/>
+          <w:left w:val="single" w:color="auto" w:sz="4" w:space="0"/>
+          <w:bottom w:val="single" w:color="auto" w:sz="4" w:space="0"/>
+          <w:right w:val="single" w:color="auto" w:sz="4" w:space="0"/>
+          <w:insideH w:val="single" w:color="auto" w:sz="4" w:space="0"/>
+          <w:insideV w:val="single" w:color="auto" w:sz="4" w:space="0"/>
+        </w:tblBorders>
+        <w:tblLayout w:type="autofit"/>
+        <w:tblCellMar>
+          <w:top w:w="0" w:type="dxa"/>
+          <w:left w:w="108" w:type="dxa"/>
+          <w:bottom w:w="0" w:type="dxa"/>
+          <w:right w:w="108" w:type="dxa"/>
+        </w:tblCellMar>
+      </w:tblPr>
+      <w:tblGrid>
+        <w:gridCol w:w="9048"/>
+      </w:tblGrid>
+      <w:tr>
+        <w:tblPrEx>
+          <w:tblBorders>
+            <w:top w:val="single" w:color="auto" w:sz="4" w:space="0"/>
+            <w:left w:val="single" w:color="auto" w:sz="4" w:space="0"/>
+            <w:bottom w:val="single" w:color="auto" w:sz="4" w:space="0"/>
+            <w:right w:val="single" w:color="auto" w:sz="4" w:space="0"/>
+            <w:insideH w:val="single" w:color="auto" w:sz="4" w:space="0"/>
+            <w:insideV w:val="single" w:color="auto" w:sz="4" w:space="0"/>
+          </w:tblBorders>
+          <w:tblCellMar>
+            <w:top w:w="0" w:type="dxa"/>
+            <w:left w:w="108" w:type="dxa"/>
+            <w:bottom w:w="0" w:type="dxa"/>
+            <w:right w:w="108" w:type="dxa"/>
+          </w:tblCellMar>
+        </w:tblPrEx>
+        <w:trPr>
+          <w:trHeight w:val="3470" w:hRule="atLeast"/>
+        </w:trPr>
+        <w:tc>
+          <w:tcPr>
+            <w:tcW w:w="8600" w:type="dxa"/>
+          </w:tcPr>
+          <w:p>
+            <w:pPr>
+              <w:widowControl w:val="0"/>
+              <w:spacing w:after="240"/>
+              <w:jc w:val="both"/>
+              <w:rPr>
+                <w:rFonts w:hint="default" w:ascii="Bookman Old Style" w:hAnsi="Bookman Old Style" w:cs="Bookman Old Style"/>
+                <w:sz w:val="20"/>
+                <w:szCs w:val="20"/>
+                <w:vertAlign w:val="baseline"/>
+              </w:rPr>
+            </w:pPr>
+            <w:r>
+              <w:drawing>
+                <wp:inline distT="0" distB="0" distL="114300" distR="114300">
+                  <wp:extent cx="5603875" cy="2340610"/>
+                  <wp:effectExtent l="0" t="0" r="4445" b="6350"/>
+                  <wp:docPr id="1" name="Picture 1"/>
+                  <wp:cNvGraphicFramePr>
+                    <a:graphicFrameLocks xmlns:a="http://schemas.openxmlformats.org/drawingml/2006/main" noChangeAspect="1"/>
+                  </wp:cNvGraphicFramePr>
+                  <a:graphic xmlns:a="http://schemas.openxmlformats.org/drawingml/2006/main">
+                    <a:graphicData uri="http://schemas.openxmlformats.org/drawingml/2006/picture">
+                      <pic:pic xmlns:pic="http://schemas.openxmlformats.org/drawingml/2006/picture">
+                        <pic:nvPicPr>
+                          <pic:cNvPr id="1" name="Picture 1"/>
+                          <pic:cNvPicPr>
+                            <a:picLocks noChangeAspect="1"/>
+                          </pic:cNvPicPr>
+                        </pic:nvPicPr>
+                        <pic:blipFill>
+                          <a:blip r:embed="rId5"/>
+                          <a:stretch>
+                            <a:fillRect/>
+                          </a:stretch>
+                        </pic:blipFill>
+                        <pic:spPr>
+                          <a:xfrm>
+                            <a:off x="0" y="0"/>
+                            <a:ext cx="5603875" cy="2340610"/>
+                          </a:xfrm>
+                          <a:prstGeom prst="rect">
+                            <a:avLst/>
+                          </a:prstGeom>
+                          <a:noFill/>
+                          <a:ln>
+                            <a:noFill/>
+                          </a:ln>
+                        </pic:spPr>
+                      </pic:pic>
+                    </a:graphicData>
+                  </a:graphic>
+                </wp:inline>
+              </w:drawing>
+            </w:r>
+          </w:p>
+        </w:tc>
+      </w:tr>
+    </w:tbl>
+    <w:p>
+      <w:pPr>
+        <w:spacing w:after="240"/>
+      </w:pPr>
+    </w:p>
+    <w:p>
+      <w:pPr>
+        <w:spacing w:before="480" w:after="240"/>
+      </w:pPr>
+      <w:r>
+        <w:t>This module is functional and tested on the current dataset. Content-based feature extraction is under development following a similar structure.</w:t>
+      </w:r>
+    </w:p>
+    <w:p>
+      <w:pPr>
+        <w:spacing w:after="240"/>
+      </w:pPr>
+    </w:p>
+    <w:p>
+      <w:pPr>
+        <w:rPr>
+          <w:rFonts w:ascii="Times New Roman" w:hAnsi="Times New Roman" w:eastAsia="Times New Roman" w:cs="Times New Roman"/>
+          <w:b/>
+          <w:bCs/>
+          <w:sz w:val="26"/>
+          <w:szCs w:val="26"/>
+        </w:rPr>
+      </w:pPr>
+      <w:bookmarkStart w:id="0" w:name="_GoBack"/>
+      <w:bookmarkEnd w:id="0"/>
+    </w:p>
+    <w:p>
+      <w:pPr>
+        <w:pStyle w:val="3"/>
+      </w:pPr>
+      <w:r>
+        <w:t>Appendix B: Sample Feature Extraction Output</w:t>
+      </w:r>
+    </w:p>
+    <w:p>
+      <w:pPr>
+        <w:spacing w:after="240"/>
+      </w:pPr>
+      <w:r>
+        <w:t>Example output from the feature extraction pipeline for a sample URL:</w:t>
+      </w:r>
+    </w:p>
+    <w:p>
+      <w:pPr>
+        <w:spacing w:after="0"/>
+      </w:pPr>
+      <w:r>
+        <w:rPr>
+          <w:rFonts w:ascii="Courier New" w:hAnsi="Courier New" w:eastAsia="Courier New" w:cs="Courier New"/>
+        </w:rPr>
+        <w:t>URL: http://secure-bank-verify.com/login.php?user=12345</w:t>
+      </w:r>
+    </w:p>
+    <w:p>
+      <w:pPr>
+        <w:spacing w:after="240"/>
+      </w:pPr>
+      <w:r>
+        <w:rPr>
+          <w:rFonts w:ascii="Courier New" w:hAnsi="Courier New" w:eastAsia="Courier New" w:cs="Courier New"/>
+        </w:rPr>
+        <w:t>Features:</w:t>
+      </w:r>
+    </w:p>
+    <w:p>
+      <w:pPr>
+        <w:spacing w:after="0"/>
+      </w:pPr>
+      <w:r>
+        <w:rPr>
+          <w:rFonts w:ascii="Courier New" w:hAnsi="Courier New" w:eastAsia="Courier New" w:cs="Courier New"/>
+        </w:rPr>
+        <w:t xml:space="preserve">  url_length: 56</w:t>
+      </w:r>
+    </w:p>
+    <w:p>
+      <w:pPr>
+        <w:spacing w:after="0"/>
+      </w:pPr>
+      <w:r>
+        <w:rPr>
+          <w:rFonts w:ascii="Courier New" w:hAnsi="Courier New" w:eastAsia="Courier New" w:cs="Courier New"/>
+        </w:rPr>
+        <w:t xml:space="preserve">  has_ip: 0</w:t>
+      </w:r>
+    </w:p>
+    <w:p>
+      <w:pPr>
+        <w:spacing w:after="0"/>
+      </w:pPr>
+      <w:r>
+        <w:rPr>
+          <w:rFonts w:ascii="Courier New" w:hAnsi="Courier New" w:eastAsia="Courier New" w:cs="Courier New"/>
+        </w:rPr>
+        <w:t xml:space="preserve">  subdomain_count: 2</w:t>
+      </w:r>
+    </w:p>
+    <w:p>
+      <w:pPr>
+        <w:spacing w:after="0"/>
+      </w:pPr>
+      <w:r>
+        <w:rPr>
+          <w:rFonts w:ascii="Courier New" w:hAnsi="Courier New" w:eastAsia="Courier New" w:cs="Courier New"/>
+        </w:rPr>
+        <w:t xml:space="preserve">  dot_count: 4</w:t>
+      </w:r>
+    </w:p>
+    <w:p>
+      <w:pPr>
+        <w:spacing w:after="0"/>
+      </w:pPr>
+      <w:r>
+        <w:rPr>
+          <w:rFonts w:ascii="Courier New" w:hAnsi="Courier New" w:eastAsia="Courier New" w:cs="Courier New"/>
+        </w:rPr>
+        <w:t xml:space="preserve">  hyphen_count: 3</w:t>
+      </w:r>
+    </w:p>
+    <w:p>
+      <w:pPr>
+        <w:spacing w:after="240"/>
+      </w:pPr>
+      <w:r>
+        <w:rPr>
+          <w:rFonts w:ascii="Courier New" w:hAnsi="Courier New" w:eastAsia="Courier New" w:cs="Courier New"/>
+        </w:rPr>
+        <w:t xml:space="preserve">  at_symbol: 0</w:t>
+      </w:r>
+    </w:p>
+    <w:p>
+      <w:pPr>
+        <w:spacing w:after="240"/>
+      </w:pPr>
+      <w:r>
+        <w:t>The high hyphen count and suspicious subdomain structure ('secure-bank-verify') would likely trigger rule-based detection flags and contribute to ML classification as potentially malicious.</w:t>
+      </w:r>
+    </w:p>
+    <w:p>
+      <w:pPr>
+        <w:pStyle w:val="3"/>
+      </w:pPr>
+      <w:r>
+        <w:t xml:space="preserve">Appendix </w:t>
+      </w:r>
+      <w:r>
+        <w:rPr>
+          <w:rFonts w:hint="default"/>
+          <w:lang w:val="en-GB"/>
+        </w:rPr>
+        <w:t>C</w:t>
+      </w:r>
+      <w:r>
+        <w:t>: Supervisor Meeting Notes</w:t>
+      </w:r>
+    </w:p>
+    <w:p>
+      <w:pPr>
+        <w:spacing w:after="240"/>
+      </w:pPr>
+      <w:r>
+        <w:rPr>
+          <w:b/>
+          <w:bCs/>
+        </w:rPr>
+        <w:t>Summary of Key Supervisor Feedback:</w:t>
+      </w:r>
+    </w:p>
+    <w:p>
+      <w:pPr>
+        <w:spacing w:after="240"/>
+        <w:jc w:val="both"/>
+        <w:rPr>
+          <w:rFonts w:hint="default"/>
+        </w:rPr>
+      </w:pPr>
+      <w:r>
+        <w:rPr>
+          <w:b/>
+          <w:bCs/>
+        </w:rPr>
+        <w:t>Meeting 1 :</w:t>
+      </w:r>
+      <w:r>
+        <w:t xml:space="preserve"> </w:t>
+      </w:r>
+      <w:r>
+        <w:rPr>
+          <w:rFonts w:hint="default"/>
+        </w:rPr>
+        <w:t>The initial project idea and general direction were addressed during the first meeting. When I presented my idea for creating a phishing detection system, the supervisor gave me input on how to make the scope more manageable within the allotted time.Since training and assessing machine learning models will be part of the project, she suggested that I improve my knowledge of supervised learning. I studied important supervised learning principles, such as model evaluation metrics, training/testing splits, and classification algorithms, in accordance with this instruction</w:t>
+      </w:r>
+      <w:r>
+        <w:rPr>
+          <w:rFonts w:hint="default"/>
+          <w:lang w:val="en-GB"/>
+        </w:rPr>
+        <w:t>.</w:t>
+      </w:r>
+      <w:r>
+        <w:rPr>
+          <w:rFonts w:hint="default"/>
+        </w:rPr>
+        <w:t>Before proceeding with execution, this meeting strengthened the theoretical basis and helped define the project's academic direction.</w:t>
+      </w:r>
+    </w:p>
+    <w:p>
+      <w:pPr>
+        <w:keepNext w:val="0"/>
+        <w:keepLines w:val="0"/>
+        <w:widowControl/>
+        <w:suppressLineNumbers w:val="0"/>
+        <w:jc w:val="left"/>
+        <w:rPr>
+          <w:rFonts w:hint="default" w:ascii="Times New Roman" w:hAnsi="Times New Roman" w:eastAsia="Times New Roman" w:cs="Times New Roman"/>
+          <w:sz w:val="24"/>
+          <w:szCs w:val="24"/>
+          <w:lang w:val="en-US" w:eastAsia="zh-CN"/>
+        </w:rPr>
+      </w:pPr>
+      <w:r>
+        <w:rPr>
+          <w:rFonts w:ascii="Times New Roman" w:hAnsi="Times New Roman" w:eastAsia="Times New Roman" w:cs="Times New Roman"/>
+          <w:b/>
+          <w:bCs/>
+          <w:sz w:val="24"/>
+          <w:szCs w:val="24"/>
+        </w:rPr>
+        <w:t>Meeting 2 (Week 5):</w:t>
+      </w:r>
+      <w:r>
+        <w:t xml:space="preserve"> </w:t>
+      </w:r>
+      <w:r>
+        <w:rPr>
+          <w:rFonts w:hint="default" w:ascii="Times New Roman" w:hAnsi="Times New Roman" w:eastAsia="Times New Roman" w:cs="Times New Roman"/>
+          <w:sz w:val="24"/>
+          <w:szCs w:val="24"/>
+          <w:lang w:val="en-US" w:eastAsia="zh-CN"/>
+        </w:rPr>
+        <w:t xml:space="preserve">I gave an update on the implementation process during the second meeting, focusing on feature extraction and the </w:t>
+      </w:r>
+      <w:r>
+        <w:rPr>
+          <w:rFonts w:hint="default" w:ascii="Times New Roman" w:hAnsi="Times New Roman" w:eastAsia="Times New Roman" w:cs="Times New Roman"/>
+          <w:sz w:val="24"/>
+          <w:szCs w:val="24"/>
+          <w:lang w:val="en-GB" w:eastAsia="zh-CN"/>
+        </w:rPr>
+        <w:t>data preparation</w:t>
+      </w:r>
+      <w:r>
+        <w:rPr>
+          <w:rFonts w:hint="default" w:ascii="Times New Roman" w:hAnsi="Times New Roman" w:eastAsia="Times New Roman" w:cs="Times New Roman"/>
+          <w:sz w:val="24"/>
+          <w:szCs w:val="24"/>
+          <w:lang w:val="en-US" w:eastAsia="zh-CN"/>
+        </w:rPr>
+        <w:t>.The progress made satisfied the supervisor. She did, however, recommend that the code's documentation and presentation be improved. In particular, she recommended:</w:t>
+      </w:r>
+      <w:r>
+        <w:rPr>
+          <w:rFonts w:hint="default" w:ascii="Times New Roman" w:hAnsi="Times New Roman" w:eastAsia="Times New Roman" w:cs="Times New Roman"/>
+          <w:sz w:val="24"/>
+          <w:szCs w:val="24"/>
+          <w:lang w:val="en-US" w:eastAsia="zh-CN"/>
+        </w:rPr>
+        <w:br w:type="textWrapping"/>
+      </w:r>
+    </w:p>
+    <w:p>
+      <w:pPr>
+        <w:keepNext w:val="0"/>
+        <w:keepLines w:val="0"/>
+        <w:widowControl/>
+        <w:numPr>
+          <w:ilvl w:val="0"/>
+          <w:numId w:val="3"/>
+        </w:numPr>
+        <w:suppressLineNumbers w:val="0"/>
+        <w:ind w:left="720" w:leftChars="0" w:hanging="360" w:firstLineChars="0"/>
+        <w:jc w:val="left"/>
+        <w:rPr>
+          <w:rFonts w:hint="default" w:ascii="Times New Roman" w:hAnsi="Times New Roman" w:eastAsia="Times New Roman" w:cs="Times New Roman"/>
+          <w:sz w:val="24"/>
+          <w:szCs w:val="24"/>
+        </w:rPr>
+      </w:pPr>
+      <w:r>
+        <w:rPr>
+          <w:rFonts w:hint="default" w:ascii="Times New Roman" w:hAnsi="Times New Roman" w:eastAsia="Times New Roman" w:cs="Times New Roman"/>
+          <w:sz w:val="24"/>
+          <w:szCs w:val="24"/>
+          <w:lang w:val="en-US" w:eastAsia="zh-CN"/>
+        </w:rPr>
+        <w:t>Including extra clarifying remarks</w:t>
+      </w:r>
+    </w:p>
+    <w:p>
+      <w:pPr>
+        <w:keepNext w:val="0"/>
+        <w:keepLines w:val="0"/>
+        <w:widowControl/>
+        <w:numPr>
+          <w:ilvl w:val="0"/>
+          <w:numId w:val="3"/>
+        </w:numPr>
+        <w:suppressLineNumbers w:val="0"/>
+        <w:ind w:left="720" w:leftChars="0" w:hanging="360" w:firstLineChars="0"/>
+        <w:jc w:val="left"/>
+        <w:rPr>
+          <w:rFonts w:hint="default" w:ascii="Times New Roman" w:hAnsi="Times New Roman" w:eastAsia="Times New Roman" w:cs="Times New Roman"/>
+          <w:sz w:val="24"/>
+          <w:szCs w:val="24"/>
+        </w:rPr>
+      </w:pPr>
+      <w:r>
+        <w:rPr>
+          <w:rFonts w:hint="default" w:ascii="Times New Roman" w:hAnsi="Times New Roman" w:eastAsia="Times New Roman" w:cs="Times New Roman"/>
+          <w:sz w:val="24"/>
+          <w:szCs w:val="24"/>
+          <w:lang w:val="en-US" w:eastAsia="zh-CN"/>
+        </w:rPr>
+        <w:t>Adding unambiguous Markdown cells to the notebook</w:t>
+      </w:r>
+    </w:p>
+    <w:p>
+      <w:pPr>
+        <w:keepNext w:val="0"/>
+        <w:keepLines w:val="0"/>
+        <w:widowControl/>
+        <w:numPr>
+          <w:ilvl w:val="0"/>
+          <w:numId w:val="3"/>
+        </w:numPr>
+        <w:suppressLineNumbers w:val="0"/>
+        <w:ind w:left="720" w:leftChars="0" w:hanging="360" w:firstLineChars="0"/>
+        <w:jc w:val="left"/>
+        <w:rPr>
+          <w:rFonts w:hint="default" w:ascii="Times New Roman" w:hAnsi="Times New Roman" w:eastAsia="Times New Roman" w:cs="Times New Roman"/>
+          <w:sz w:val="24"/>
+          <w:szCs w:val="24"/>
+        </w:rPr>
+      </w:pPr>
+      <w:r>
+        <w:rPr>
+          <w:rFonts w:hint="default" w:ascii="Times New Roman" w:hAnsi="Times New Roman" w:eastAsia="Times New Roman" w:cs="Times New Roman"/>
+          <w:sz w:val="24"/>
+          <w:szCs w:val="24"/>
+          <w:lang w:val="en-US" w:eastAsia="zh-CN"/>
+        </w:rPr>
+        <w:t>Explaining every stage of the procedure in detail</w:t>
+      </w:r>
+    </w:p>
+    <w:p>
+      <w:pPr>
+        <w:keepNext w:val="0"/>
+        <w:keepLines w:val="0"/>
+        <w:widowControl/>
+        <w:numPr>
+          <w:ilvl w:val="0"/>
+          <w:numId w:val="3"/>
+        </w:numPr>
+        <w:suppressLineNumbers w:val="0"/>
+        <w:ind w:left="720" w:leftChars="0" w:hanging="360" w:firstLineChars="0"/>
+        <w:jc w:val="left"/>
+        <w:rPr>
+          <w:rFonts w:hint="default" w:ascii="Times New Roman" w:hAnsi="Times New Roman" w:eastAsia="Times New Roman" w:cs="Times New Roman"/>
+          <w:sz w:val="24"/>
+          <w:szCs w:val="24"/>
+        </w:rPr>
+      </w:pPr>
+      <w:r>
+        <w:rPr>
+          <w:rFonts w:hint="default" w:ascii="Times New Roman" w:hAnsi="Times New Roman" w:eastAsia="Times New Roman" w:cs="Times New Roman"/>
+          <w:sz w:val="24"/>
+          <w:szCs w:val="24"/>
+          <w:lang w:val="en-US" w:eastAsia="zh-CN"/>
+        </w:rPr>
+        <w:t>Organising the notebook in a more scholarly and professional way</w:t>
+      </w:r>
+    </w:p>
+    <w:p>
+      <w:pPr>
+        <w:keepNext w:val="0"/>
+        <w:keepLines w:val="0"/>
+        <w:widowControl/>
+        <w:numPr>
+          <w:ilvl w:val="0"/>
+          <w:numId w:val="0"/>
+        </w:numPr>
+        <w:suppressLineNumbers w:val="0"/>
+        <w:jc w:val="left"/>
+        <w:rPr>
+          <w:rFonts w:hint="default" w:ascii="Times New Roman" w:hAnsi="Times New Roman" w:eastAsia="Times New Roman" w:cs="Times New Roman"/>
+          <w:sz w:val="24"/>
+          <w:szCs w:val="24"/>
+        </w:rPr>
+      </w:pPr>
+      <w:r>
+        <w:rPr>
+          <w:rFonts w:hint="default" w:ascii="Times New Roman" w:hAnsi="Times New Roman" w:eastAsia="Times New Roman" w:cs="Times New Roman"/>
+          <w:sz w:val="24"/>
+          <w:szCs w:val="24"/>
+          <w:lang w:val="en-US" w:eastAsia="zh-CN"/>
+        </w:rPr>
+        <w:t xml:space="preserve">In response to this </w:t>
+      </w:r>
+      <w:r>
+        <w:rPr>
+          <w:rFonts w:hint="default" w:ascii="Times New Roman" w:hAnsi="Times New Roman" w:eastAsia="Times New Roman" w:cs="Times New Roman"/>
+          <w:sz w:val="24"/>
+          <w:szCs w:val="24"/>
+          <w:lang w:val="en-GB" w:eastAsia="zh-CN"/>
+        </w:rPr>
+        <w:t>comments</w:t>
+      </w:r>
+      <w:r>
+        <w:rPr>
+          <w:rFonts w:hint="default" w:ascii="Times New Roman" w:hAnsi="Times New Roman" w:eastAsia="Times New Roman" w:cs="Times New Roman"/>
+          <w:sz w:val="24"/>
+          <w:szCs w:val="24"/>
+          <w:lang w:val="en-US" w:eastAsia="zh-CN"/>
+        </w:rPr>
+        <w:t>, I updated the notebook with more lucid section headings, feature category explanations, model descriptions, and design decision justifications.</w:t>
+      </w:r>
+    </w:p>
+    <w:p>
+      <w:pPr>
+        <w:spacing w:after="240"/>
+      </w:pPr>
     </w:p>
     <w:p>
       <w:pPr>
@@ -7803,6 +9013,9 @@
     <w:lvlOverride w:ilvl="0">
       <w:startOverride w:val="1"/>
     </w:lvlOverride>
+  </w:num>
+  <w:num w:numId="3">
+    <w:abstractNumId w:val="0"/>
   </w:num>
 </w:numbering>
 </file>
@@ -8176,7 +9389,26 @@
       <w:bCs/>
     </w:rPr>
   </w:style>
-  <w:style w:type="paragraph" w:styleId="9">
+  <w:style w:type="table" w:styleId="9">
+    <w:name w:val="Table Grid"/>
+    <w:basedOn w:val="6"/>
+    <w:uiPriority w:val="0"/>
+    <w:pPr>
+      <w:widowControl w:val="0"/>
+      <w:jc w:val="both"/>
+    </w:pPr>
+    <w:tblPr>
+      <w:tblBorders>
+        <w:top w:val="single" w:color="auto" w:sz="4" w:space="0"/>
+        <w:left w:val="single" w:color="auto" w:sz="4" w:space="0"/>
+        <w:bottom w:val="single" w:color="auto" w:sz="4" w:space="0"/>
+        <w:right w:val="single" w:color="auto" w:sz="4" w:space="0"/>
+        <w:insideH w:val="single" w:color="auto" w:sz="4" w:space="0"/>
+        <w:insideV w:val="single" w:color="auto" w:sz="4" w:space="0"/>
+      </w:tblBorders>
+    </w:tblPr>
+  </w:style>
+  <w:style w:type="paragraph" w:styleId="10">
     <w:name w:val="List Paragraph"/>
     <w:qFormat/>
     <w:uiPriority w:val="0"/>

</xml_diff>